<commit_message>
Updated Linux History by adding information about Logo & Added content about Linux Distro
</commit_message>
<xml_diff>
--- a/Linux_Distros.docx
+++ b/Linux_Distros.docx
@@ -5,104 +5,569 @@
     <w:p>
       <w:pPr>
         <w:rPr>
-          <w:rFonts w:cstheme="minorHAnsi"/>
+          <w:rStyle w:val="Hyperlink"/>
           <w:b/>
           <w:bCs/>
-          <w:color w:val="2F5496" w:themeColor="accent1" w:themeShade="BF"/>
           <w:sz w:val="32"/>
           <w:szCs w:val="32"/>
-          <w:shd w:val="clear" w:color="auto" w:fill="FFFFFF"/>
+          <w:u w:val="none"/>
         </w:rPr>
       </w:pPr>
       <w:r>
         <w:rPr>
-          <w:rFonts w:cstheme="minorHAnsi"/>
+          <w:rStyle w:val="Hyperlink"/>
           <w:b/>
           <w:bCs/>
-          <w:color w:val="2F5496" w:themeColor="accent1" w:themeShade="BF"/>
           <w:sz w:val="32"/>
           <w:szCs w:val="32"/>
-          <w:shd w:val="clear" w:color="auto" w:fill="FFFFFF"/>
-        </w:rPr>
-        <w:t>Linux Distr</w:t>
+          <w:u w:val="none"/>
+        </w:rPr>
+        <w:t>Linux Distros:</w:t>
+      </w:r>
+    </w:p>
+    <w:p>
+      <w:pPr>
+        <w:pStyle w:val="ListParagraph"/>
+        <w:numPr>
+          <w:ilvl w:val="0"/>
+          <w:numId w:val="2"/>
+        </w:numPr>
+        <w:rPr>
+          <w:rStyle w:val="Hyperlink"/>
+          <w:u w:val="none"/>
+        </w:rPr>
+      </w:pPr>
+      <w:r>
+        <w:rPr>
+          <w:rStyle w:val="Hyperlink"/>
+          <w:u w:val="none"/>
+        </w:rPr>
+        <w:t>Since Linux is opensource many people code and released their own versions of Linux. Currently in market there are many Linux distros available. Linux distros rating can be found at</w:t>
       </w:r>
       <w:r>
         <w:rPr>
-          <w:rFonts w:cstheme="minorHAnsi"/>
-          <w:b/>
-          <w:bCs/>
-          <w:color w:val="2F5496" w:themeColor="accent1" w:themeShade="BF"/>
-          <w:sz w:val="32"/>
-          <w:szCs w:val="32"/>
-          <w:shd w:val="clear" w:color="auto" w:fill="FFFFFF"/>
-        </w:rPr>
-        <w:t>o</w:t>
-      </w:r>
-      <w:r>
-        <w:rPr>
-          <w:rFonts w:cstheme="minorHAnsi"/>
-          <w:b/>
-          <w:bCs/>
-          <w:color w:val="2F5496" w:themeColor="accent1" w:themeShade="BF"/>
-          <w:sz w:val="32"/>
-          <w:szCs w:val="32"/>
-          <w:shd w:val="clear" w:color="auto" w:fill="FFFFFF"/>
-        </w:rPr>
-        <w:t>s:</w:t>
-      </w:r>
-    </w:p>
-    <w:p>
-      <w:pPr>
-        <w:pStyle w:val="ListParagraph"/>
-        <w:numPr>
-          <w:ilvl w:val="0"/>
-          <w:numId w:val="1"/>
-        </w:numPr>
-        <w:rPr>
-          <w:rFonts w:cstheme="minorHAnsi"/>
-          <w:color w:val="2F5496" w:themeColor="accent1" w:themeShade="BF"/>
-          <w:shd w:val="clear" w:color="auto" w:fill="FFFFFF"/>
-        </w:rPr>
-      </w:pPr>
-      <w:r>
-        <w:rPr>
-          <w:rFonts w:cstheme="minorHAnsi"/>
-          <w:color w:val="2F5496" w:themeColor="accent1" w:themeShade="BF"/>
-          <w:shd w:val="clear" w:color="auto" w:fill="FFFFFF"/>
-        </w:rPr>
-        <w:t xml:space="preserve">Since Linux is opensource many people code and released their own versions of Linux. </w:t>
-      </w:r>
-    </w:p>
-    <w:p>
-      <w:pPr>
-        <w:pStyle w:val="ListParagraph"/>
-      </w:pPr>
-      <w:r>
-        <w:rPr>
-          <w:rFonts w:cstheme="minorHAnsi"/>
-          <w:color w:val="2F5496" w:themeColor="accent1" w:themeShade="BF"/>
-          <w:shd w:val="clear" w:color="auto" w:fill="FFFFFF"/>
-        </w:rPr>
-        <w:t xml:space="preserve">Currently in market there are many number of Linux distros available. Linux distros rating can be found at </w:t>
+          <w:rStyle w:val="Hyperlink"/>
+          <w:u w:val="none"/>
+        </w:rPr>
+        <w:t xml:space="preserve">  </w:t>
       </w:r>
       <w:hyperlink r:id="rId5" w:history="1">
         <w:r>
           <w:rPr>
             <w:rStyle w:val="Hyperlink"/>
           </w:rPr>
-          <w:t>https://distrowatch.com/</w:t>
+          <w:t>http://distrowatch.com</w:t>
         </w:r>
       </w:hyperlink>
     </w:p>
     <w:p>
       <w:pPr>
         <w:pStyle w:val="ListParagraph"/>
-      </w:pPr>
-    </w:p>
-    <w:p>
+        <w:rPr>
+          <w:rStyle w:val="Hyperlink"/>
+          <w:color w:val="auto"/>
+          <w:u w:val="none"/>
+        </w:rPr>
+      </w:pPr>
+    </w:p>
+    <w:p>
+      <w:pPr>
+        <w:pStyle w:val="ListParagraph"/>
+        <w:numPr>
+          <w:ilvl w:val="0"/>
+          <w:numId w:val="2"/>
+        </w:numPr>
+        <w:rPr>
+          <w:rStyle w:val="Hyperlink"/>
+          <w:color w:val="auto"/>
+          <w:u w:val="none"/>
+        </w:rPr>
+      </w:pPr>
+      <w:r>
+        <w:rPr>
+          <w:rStyle w:val="Hyperlink"/>
+          <w:u w:val="none"/>
+        </w:rPr>
+        <w:t>Linux Distro is set of components required to achieve successful working Linux system</w:t>
+      </w:r>
+    </w:p>
+    <w:p>
+      <w:pPr>
+        <w:pStyle w:val="ListParagraph"/>
+        <w:rPr>
+          <w:rStyle w:val="Hyperlink"/>
+          <w:color w:val="auto"/>
+          <w:u w:val="none"/>
+        </w:rPr>
+      </w:pPr>
+    </w:p>
+    <w:p>
+      <w:pPr>
+        <w:pStyle w:val="ListParagraph"/>
+        <w:numPr>
+          <w:ilvl w:val="0"/>
+          <w:numId w:val="2"/>
+        </w:numPr>
+        <w:rPr>
+          <w:rStyle w:val="Hyperlink"/>
+          <w:u w:val="none"/>
+        </w:rPr>
+      </w:pPr>
+      <w:r>
+        <w:rPr>
+          <w:rStyle w:val="Hyperlink"/>
+          <w:u w:val="none"/>
+        </w:rPr>
+        <w:t>A</w:t>
+      </w:r>
+      <w:r>
+        <w:rPr>
+          <w:rStyle w:val="Hyperlink"/>
+          <w:u w:val="none"/>
+        </w:rPr>
+        <w:t xml:space="preserve"> Linux distro includes the Linux kernel itself (different versions of the kernel may be integrated into the same distro for different hardware architectures, for example), the omnipresent GNU tools</w:t>
+      </w:r>
+      <w:r>
+        <w:rPr>
+          <w:rStyle w:val="Hyperlink"/>
+          <w:u w:val="none"/>
+        </w:rPr>
+        <w:t xml:space="preserve">, </w:t>
+      </w:r>
+      <w:r>
+        <w:rPr>
+          <w:rStyle w:val="Hyperlink"/>
+          <w:u w:val="none"/>
+        </w:rPr>
+        <w:t>a lot of small tools that are needed to provide different services, probably a windowing system, a desktop environment, and finally a package management system with a number of software packages that can be installed by default or according to user preferences. Even when the entire installation process can be completed (more or less) through the automated distro installation process, as opposed to other operating systems, the Linux OS installation is highly customizable.</w:t>
+      </w:r>
+    </w:p>
+    <w:p>
+      <w:pPr>
+        <w:pStyle w:val="ListParagraph"/>
+        <w:rPr>
+          <w:rStyle w:val="Hyperlink"/>
+          <w:u w:val="none"/>
+        </w:rPr>
+      </w:pPr>
+    </w:p>
+    <w:p>
+      <w:pPr>
+        <w:pStyle w:val="ListParagraph"/>
+        <w:rPr>
+          <w:rStyle w:val="Hyperlink"/>
+          <w:u w:val="none"/>
+        </w:rPr>
+      </w:pPr>
+    </w:p>
+    <w:p>
+      <w:pPr>
+        <w:pStyle w:val="ListParagraph"/>
+        <w:rPr>
+          <w:rStyle w:val="Hyperlink"/>
+          <w:u w:val="none"/>
+        </w:rPr>
+      </w:pPr>
+    </w:p>
+    <w:p>
+      <w:pPr>
+        <w:pStyle w:val="ListParagraph"/>
+        <w:rPr>
+          <w:rStyle w:val="Hyperlink"/>
+          <w:u w:val="none"/>
+        </w:rPr>
+      </w:pPr>
+    </w:p>
+    <w:p>
+      <w:pPr>
+        <w:pStyle w:val="ListParagraph"/>
+        <w:rPr>
+          <w:rStyle w:val="Hyperlink"/>
+          <w:u w:val="none"/>
+        </w:rPr>
+      </w:pPr>
+    </w:p>
+    <w:p>
+      <w:pPr>
+        <w:pStyle w:val="ListParagraph"/>
+        <w:rPr>
+          <w:rStyle w:val="Hyperlink"/>
+          <w:u w:val="none"/>
+        </w:rPr>
+      </w:pPr>
+    </w:p>
+    <w:p>
+      <w:pPr>
+        <w:pStyle w:val="ListParagraph"/>
+        <w:rPr>
+          <w:rStyle w:val="Hyperlink"/>
+          <w:u w:val="none"/>
+        </w:rPr>
+      </w:pPr>
+    </w:p>
+    <w:p>
+      <w:pPr>
+        <w:pStyle w:val="ListParagraph"/>
+        <w:rPr>
+          <w:rStyle w:val="Hyperlink"/>
+          <w:u w:val="none"/>
+        </w:rPr>
+      </w:pPr>
+    </w:p>
+    <w:p>
+      <w:pPr>
+        <w:pStyle w:val="ListParagraph"/>
+        <w:rPr>
+          <w:rStyle w:val="Hyperlink"/>
+          <w:u w:val="none"/>
+        </w:rPr>
+      </w:pPr>
+    </w:p>
+    <w:p>
+      <w:pPr>
+        <w:pStyle w:val="ListParagraph"/>
+        <w:rPr>
+          <w:rStyle w:val="Hyperlink"/>
+          <w:u w:val="none"/>
+        </w:rPr>
+      </w:pPr>
+    </w:p>
+    <w:p>
+      <w:pPr>
+        <w:pStyle w:val="ListParagraph"/>
+        <w:rPr>
+          <w:rStyle w:val="Hyperlink"/>
+          <w:u w:val="none"/>
+        </w:rPr>
+      </w:pPr>
+    </w:p>
+    <w:p>
+      <w:pPr>
+        <w:pStyle w:val="ListParagraph"/>
+        <w:rPr>
+          <w:rStyle w:val="Hyperlink"/>
+          <w:u w:val="none"/>
+        </w:rPr>
+      </w:pPr>
+    </w:p>
+    <w:p>
+      <w:pPr>
+        <w:pStyle w:val="ListParagraph"/>
+        <w:rPr>
+          <w:rStyle w:val="Hyperlink"/>
+          <w:u w:val="none"/>
+        </w:rPr>
+      </w:pPr>
+    </w:p>
+    <w:p>
+      <w:pPr>
+        <w:pStyle w:val="ListParagraph"/>
+        <w:rPr>
+          <w:rStyle w:val="Hyperlink"/>
+          <w:u w:val="none"/>
+        </w:rPr>
+      </w:pPr>
+    </w:p>
+    <w:p>
+      <w:pPr>
+        <w:pStyle w:val="ListParagraph"/>
+        <w:rPr>
+          <w:rStyle w:val="Hyperlink"/>
+          <w:u w:val="none"/>
+        </w:rPr>
+      </w:pPr>
+    </w:p>
+    <w:p>
+      <w:pPr>
+        <w:pStyle w:val="ListParagraph"/>
+        <w:rPr>
+          <w:rStyle w:val="Hyperlink"/>
+          <w:u w:val="none"/>
+        </w:rPr>
+      </w:pPr>
+    </w:p>
+    <w:p>
+      <w:pPr>
+        <w:pStyle w:val="ListParagraph"/>
+        <w:rPr>
+          <w:rStyle w:val="Hyperlink"/>
+          <w:u w:val="none"/>
+        </w:rPr>
+      </w:pPr>
+    </w:p>
+    <w:p>
+      <w:pPr>
+        <w:pStyle w:val="ListParagraph"/>
+        <w:rPr>
+          <w:rStyle w:val="Hyperlink"/>
+          <w:u w:val="none"/>
+        </w:rPr>
+      </w:pPr>
+    </w:p>
+    <w:p>
+      <w:pPr>
+        <w:pStyle w:val="ListParagraph"/>
+        <w:rPr>
+          <w:rStyle w:val="Hyperlink"/>
+          <w:u w:val="none"/>
+        </w:rPr>
+      </w:pPr>
+    </w:p>
+    <w:p>
+      <w:pPr>
+        <w:pStyle w:val="ListParagraph"/>
+        <w:rPr>
+          <w:rStyle w:val="Hyperlink"/>
+          <w:u w:val="none"/>
+        </w:rPr>
+      </w:pPr>
+    </w:p>
+    <w:p>
+      <w:pPr>
+        <w:pStyle w:val="ListParagraph"/>
+        <w:rPr>
+          <w:rStyle w:val="Hyperlink"/>
+          <w:u w:val="none"/>
+        </w:rPr>
+      </w:pPr>
+    </w:p>
+    <w:p>
+      <w:pPr>
+        <w:pStyle w:val="ListParagraph"/>
+        <w:rPr>
+          <w:rStyle w:val="Hyperlink"/>
+          <w:u w:val="none"/>
+        </w:rPr>
+      </w:pPr>
+    </w:p>
+    <w:p>
+      <w:pPr>
+        <w:pStyle w:val="ListParagraph"/>
+        <w:rPr>
+          <w:rStyle w:val="Hyperlink"/>
+          <w:u w:val="none"/>
+        </w:rPr>
+      </w:pPr>
+    </w:p>
+    <w:p>
+      <w:pPr>
+        <w:pStyle w:val="ListParagraph"/>
+        <w:rPr>
+          <w:rStyle w:val="Hyperlink"/>
+          <w:u w:val="none"/>
+        </w:rPr>
+      </w:pPr>
+    </w:p>
+    <w:p>
+      <w:pPr>
+        <w:pStyle w:val="ListParagraph"/>
+        <w:rPr>
+          <w:rStyle w:val="Hyperlink"/>
+          <w:u w:val="none"/>
+        </w:rPr>
+      </w:pPr>
+    </w:p>
+    <w:p>
+      <w:pPr>
+        <w:pStyle w:val="ListParagraph"/>
+        <w:rPr>
+          <w:rStyle w:val="Hyperlink"/>
+          <w:u w:val="none"/>
+        </w:rPr>
+      </w:pPr>
+    </w:p>
+    <w:p>
+      <w:pPr>
+        <w:pStyle w:val="ListParagraph"/>
+        <w:rPr>
+          <w:rStyle w:val="Hyperlink"/>
+          <w:u w:val="none"/>
+        </w:rPr>
+      </w:pPr>
+    </w:p>
+    <w:p>
+      <w:pPr>
+        <w:pStyle w:val="ListParagraph"/>
+        <w:rPr>
+          <w:rStyle w:val="Hyperlink"/>
+          <w:u w:val="none"/>
+        </w:rPr>
+      </w:pPr>
+    </w:p>
+    <w:p>
+      <w:pPr>
+        <w:pStyle w:val="ListParagraph"/>
+        <w:rPr>
+          <w:rStyle w:val="Hyperlink"/>
+          <w:u w:val="none"/>
+        </w:rPr>
+      </w:pPr>
+    </w:p>
+    <w:p>
+      <w:pPr>
+        <w:pStyle w:val="ListParagraph"/>
+        <w:rPr>
+          <w:rStyle w:val="Hyperlink"/>
+          <w:u w:val="none"/>
+        </w:rPr>
+      </w:pPr>
+    </w:p>
+    <w:p>
+      <w:pPr>
+        <w:pStyle w:val="ListParagraph"/>
+        <w:rPr>
+          <w:rStyle w:val="Hyperlink"/>
+          <w:u w:val="none"/>
+        </w:rPr>
+      </w:pPr>
+    </w:p>
+    <w:p>
+      <w:pPr>
+        <w:pStyle w:val="ListParagraph"/>
+        <w:rPr>
+          <w:rStyle w:val="Hyperlink"/>
+          <w:u w:val="none"/>
+        </w:rPr>
+      </w:pPr>
+    </w:p>
+    <w:p>
+      <w:pPr>
+        <w:pStyle w:val="ListParagraph"/>
+        <w:numPr>
+          <w:ilvl w:val="0"/>
+          <w:numId w:val="2"/>
+        </w:numPr>
+        <w:rPr>
+          <w:rStyle w:val="Hyperlink"/>
+          <w:u w:val="none"/>
+        </w:rPr>
+      </w:pPr>
       <w:bookmarkStart w:id="0" w:name="_GoBack"/>
       <w:bookmarkEnd w:id="0"/>
-    </w:p>
+      <w:r>
+        <w:rPr>
+          <w:rStyle w:val="Hyperlink"/>
+          <w:u w:val="none"/>
+        </w:rPr>
+        <w:lastRenderedPageBreak/>
+        <w:t>Linux Distro Selection criteria</w:t>
+      </w:r>
+    </w:p>
+    <w:p>
+      <w:pPr>
+        <w:pStyle w:val="ListParagraph"/>
+        <w:rPr>
+          <w:rStyle w:val="Hyperlink"/>
+          <w:u w:val="none"/>
+        </w:rPr>
+      </w:pPr>
+    </w:p>
+    <w:p>
+      <w:pPr>
+        <w:pStyle w:val="ListParagraph"/>
+        <w:rPr>
+          <w:rStyle w:val="Hyperlink"/>
+          <w:color w:val="auto"/>
+          <w:u w:val="none"/>
+        </w:rPr>
+      </w:pPr>
+      <w:r>
+        <w:rPr>
+          <w:noProof/>
+        </w:rPr>
+        <w:drawing>
+          <wp:inline distT="0" distB="0" distL="0" distR="0" wp14:anchorId="356D0CFE" wp14:editId="36CA864C">
+            <wp:extent cx="5731510" cy="3133090"/>
+            <wp:effectExtent l="0" t="0" r="2540" b="0"/>
+            <wp:docPr id="1" name="Picture 1"/>
+            <wp:cNvGraphicFramePr>
+              <a:graphicFrameLocks xmlns:a="http://schemas.openxmlformats.org/drawingml/2006/main" noChangeAspect="1"/>
+            </wp:cNvGraphicFramePr>
+            <a:graphic xmlns:a="http://schemas.openxmlformats.org/drawingml/2006/main">
+              <a:graphicData uri="http://schemas.openxmlformats.org/drawingml/2006/picture">
+                <pic:pic xmlns:pic="http://schemas.openxmlformats.org/drawingml/2006/picture">
+                  <pic:nvPicPr>
+                    <pic:cNvPr id="1" name=""/>
+                    <pic:cNvPicPr/>
+                  </pic:nvPicPr>
+                  <pic:blipFill>
+                    <a:blip r:embed="rId6"/>
+                    <a:stretch>
+                      <a:fillRect/>
+                    </a:stretch>
+                  </pic:blipFill>
+                  <pic:spPr>
+                    <a:xfrm>
+                      <a:off x="0" y="0"/>
+                      <a:ext cx="5731510" cy="3133090"/>
+                    </a:xfrm>
+                    <a:prstGeom prst="rect">
+                      <a:avLst/>
+                    </a:prstGeom>
+                  </pic:spPr>
+                </pic:pic>
+              </a:graphicData>
+            </a:graphic>
+          </wp:inline>
+        </w:drawing>
+      </w:r>
+    </w:p>
+    <w:p>
+      <w:pPr>
+        <w:pStyle w:val="ListParagraph"/>
+        <w:rPr>
+          <w:rStyle w:val="Hyperlink"/>
+          <w:color w:val="auto"/>
+          <w:u w:val="none"/>
+        </w:rPr>
+      </w:pPr>
+      <w:r>
+        <w:rPr>
+          <w:noProof/>
+        </w:rPr>
+        <w:drawing>
+          <wp:inline distT="0" distB="0" distL="0" distR="0" wp14:anchorId="3FDC3BFD" wp14:editId="5E98EF5B">
+            <wp:extent cx="5731510" cy="2856230"/>
+            <wp:effectExtent l="0" t="0" r="2540" b="1270"/>
+            <wp:docPr id="2" name="Picture 2"/>
+            <wp:cNvGraphicFramePr>
+              <a:graphicFrameLocks xmlns:a="http://schemas.openxmlformats.org/drawingml/2006/main" noChangeAspect="1"/>
+            </wp:cNvGraphicFramePr>
+            <a:graphic xmlns:a="http://schemas.openxmlformats.org/drawingml/2006/main">
+              <a:graphicData uri="http://schemas.openxmlformats.org/drawingml/2006/picture">
+                <pic:pic xmlns:pic="http://schemas.openxmlformats.org/drawingml/2006/picture">
+                  <pic:nvPicPr>
+                    <pic:cNvPr id="1" name=""/>
+                    <pic:cNvPicPr/>
+                  </pic:nvPicPr>
+                  <pic:blipFill>
+                    <a:blip r:embed="rId7"/>
+                    <a:stretch>
+                      <a:fillRect/>
+                    </a:stretch>
+                  </pic:blipFill>
+                  <pic:spPr>
+                    <a:xfrm>
+                      <a:off x="0" y="0"/>
+                      <a:ext cx="5731510" cy="2856230"/>
+                    </a:xfrm>
+                    <a:prstGeom prst="rect">
+                      <a:avLst/>
+                    </a:prstGeom>
+                  </pic:spPr>
+                </pic:pic>
+              </a:graphicData>
+            </a:graphic>
+          </wp:inline>
+        </w:drawing>
+      </w:r>
+    </w:p>
+    <w:p>
+      <w:pPr>
+        <w:pStyle w:val="ListParagraph"/>
+      </w:pPr>
+    </w:p>
+    <w:p/>
     <w:sectPr>
       <w:pgSz w:w="11906" w:h="16838"/>
       <w:pgMar w:top="1440" w:right="1440" w:bottom="1440" w:left="1440" w:header="708" w:footer="708" w:gutter="0"/>
@@ -201,8 +666,97 @@
       </w:pPr>
     </w:lvl>
   </w:abstractNum>
+  <w:abstractNum w:abstractNumId="1" w15:restartNumberingAfterBreak="0">
+    <w:nsid w:val="7C650D17"/>
+    <w:multiLevelType w:val="hybridMultilevel"/>
+    <w:tmpl w:val="9F0ADDD4"/>
+    <w:lvl w:ilvl="0" w:tplc="4009000F">
+      <w:start w:val="1"/>
+      <w:numFmt w:val="decimal"/>
+      <w:lvlText w:val="%1."/>
+      <w:lvlJc w:val="left"/>
+      <w:pPr>
+        <w:ind w:left="720" w:hanging="360"/>
+      </w:pPr>
+    </w:lvl>
+    <w:lvl w:ilvl="1" w:tplc="40090019" w:tentative="1">
+      <w:start w:val="1"/>
+      <w:numFmt w:val="lowerLetter"/>
+      <w:lvlText w:val="%2."/>
+      <w:lvlJc w:val="left"/>
+      <w:pPr>
+        <w:ind w:left="1440" w:hanging="360"/>
+      </w:pPr>
+    </w:lvl>
+    <w:lvl w:ilvl="2" w:tplc="4009001B" w:tentative="1">
+      <w:start w:val="1"/>
+      <w:numFmt w:val="lowerRoman"/>
+      <w:lvlText w:val="%3."/>
+      <w:lvlJc w:val="right"/>
+      <w:pPr>
+        <w:ind w:left="2160" w:hanging="180"/>
+      </w:pPr>
+    </w:lvl>
+    <w:lvl w:ilvl="3" w:tplc="4009000F" w:tentative="1">
+      <w:start w:val="1"/>
+      <w:numFmt w:val="decimal"/>
+      <w:lvlText w:val="%4."/>
+      <w:lvlJc w:val="left"/>
+      <w:pPr>
+        <w:ind w:left="2880" w:hanging="360"/>
+      </w:pPr>
+    </w:lvl>
+    <w:lvl w:ilvl="4" w:tplc="40090019" w:tentative="1">
+      <w:start w:val="1"/>
+      <w:numFmt w:val="lowerLetter"/>
+      <w:lvlText w:val="%5."/>
+      <w:lvlJc w:val="left"/>
+      <w:pPr>
+        <w:ind w:left="3600" w:hanging="360"/>
+      </w:pPr>
+    </w:lvl>
+    <w:lvl w:ilvl="5" w:tplc="4009001B" w:tentative="1">
+      <w:start w:val="1"/>
+      <w:numFmt w:val="lowerRoman"/>
+      <w:lvlText w:val="%6."/>
+      <w:lvlJc w:val="right"/>
+      <w:pPr>
+        <w:ind w:left="4320" w:hanging="180"/>
+      </w:pPr>
+    </w:lvl>
+    <w:lvl w:ilvl="6" w:tplc="4009000F" w:tentative="1">
+      <w:start w:val="1"/>
+      <w:numFmt w:val="decimal"/>
+      <w:lvlText w:val="%7."/>
+      <w:lvlJc w:val="left"/>
+      <w:pPr>
+        <w:ind w:left="5040" w:hanging="360"/>
+      </w:pPr>
+    </w:lvl>
+    <w:lvl w:ilvl="7" w:tplc="40090019" w:tentative="1">
+      <w:start w:val="1"/>
+      <w:numFmt w:val="lowerLetter"/>
+      <w:lvlText w:val="%8."/>
+      <w:lvlJc w:val="left"/>
+      <w:pPr>
+        <w:ind w:left="5760" w:hanging="360"/>
+      </w:pPr>
+    </w:lvl>
+    <w:lvl w:ilvl="8" w:tplc="4009001B" w:tentative="1">
+      <w:start w:val="1"/>
+      <w:numFmt w:val="lowerRoman"/>
+      <w:lvlText w:val="%9."/>
+      <w:lvlJc w:val="right"/>
+      <w:pPr>
+        <w:ind w:left="6480" w:hanging="180"/>
+      </w:pPr>
+    </w:lvl>
+  </w:abstractNum>
   <w:num w:numId="1">
     <w:abstractNumId w:val="0"/>
+  </w:num>
+  <w:num w:numId="2">
+    <w:abstractNumId w:val="1"/>
   </w:num>
 </w:numbering>
 </file>
@@ -330,6 +884,7 @@
     <w:lsdException w:name="HTML Sample" w:semiHidden="1" w:unhideWhenUsed="1"/>
     <w:lsdException w:name="HTML Typewriter" w:semiHidden="1" w:unhideWhenUsed="1"/>
     <w:lsdException w:name="HTML Variable" w:semiHidden="1" w:unhideWhenUsed="1"/>
+    <w:lsdException w:name="Normal Table" w:semiHidden="1" w:unhideWhenUsed="1"/>
     <w:lsdException w:name="annotation subject" w:semiHidden="1" w:unhideWhenUsed="1"/>
     <w:lsdException w:name="No List" w:semiHidden="1" w:unhideWhenUsed="1"/>
     <w:lsdException w:name="Outline List 1" w:semiHidden="1" w:unhideWhenUsed="1"/>
@@ -376,8 +931,10 @@
     <w:lsdException w:name="Table Subtle 2" w:semiHidden="1" w:unhideWhenUsed="1"/>
     <w:lsdException w:name="Table Web 1" w:semiHidden="1" w:unhideWhenUsed="1"/>
     <w:lsdException w:name="Table Web 2" w:semiHidden="1" w:unhideWhenUsed="1"/>
+    <w:lsdException w:name="Table Web 3" w:semiHidden="1" w:unhideWhenUsed="1"/>
     <w:lsdException w:name="Balloon Text" w:semiHidden="1" w:unhideWhenUsed="1"/>
     <w:lsdException w:name="Table Grid" w:uiPriority="39"/>
+    <w:lsdException w:name="Table Theme" w:semiHidden="1" w:unhideWhenUsed="1"/>
     <w:lsdException w:name="Placeholder Text" w:semiHidden="1"/>
     <w:lsdException w:name="No Spacing" w:uiPriority="1" w:qFormat="1"/>
     <w:lsdException w:name="Light Shading" w:uiPriority="60"/>
@@ -646,12 +1203,23 @@
     <w:name w:val="Hyperlink"/>
     <w:basedOn w:val="DefaultParagraphFont"/>
     <w:uiPriority w:val="99"/>
-    <w:semiHidden/>
     <w:unhideWhenUsed/>
     <w:rsid w:val="002A25A8"/>
     <w:rPr>
       <w:color w:val="0000FF"/>
       <w:u w:val="single"/>
+    </w:rPr>
+  </w:style>
+  <w:style w:type="character" w:styleId="UnresolvedMention">
+    <w:name w:val="Unresolved Mention"/>
+    <w:basedOn w:val="DefaultParagraphFont"/>
+    <w:uiPriority w:val="99"/>
+    <w:semiHidden/>
+    <w:unhideWhenUsed/>
+    <w:rsid w:val="002650FC"/>
+    <w:rPr>
+      <w:color w:val="605E5C"/>
+      <w:shd w:val="clear" w:color="auto" w:fill="E1DFDD"/>
     </w:rPr>
   </w:style>
 </w:styles>

</xml_diff>